<commit_message>
Improved on Darshan's grammer
</commit_message>
<xml_diff>
--- a/Our Community Documentation.docx
+++ b/Our Community Documentation.docx
@@ -456,26 +456,214 @@
           <w:sz w:val="28"/>
           <w:szCs w:val="32"/>
         </w:rPr>
-        <w:t>What Company Do?</w:t>
-      </w:r>
-    </w:p>
-    <w:p>
-      <w:pPr>
-        <w:spacing w:line="360" w:lineRule="auto"/>
-        <w:jc w:val="both"/>
-        <w:rPr>
-          <w:rFonts w:ascii="Times New Roman" w:eastAsia="Arial Unicode MS" w:hAnsi="Times New Roman" w:cs="Times New Roman"/>
-          <w:sz w:val="24"/>
-          <w:szCs w:val="24"/>
-        </w:rPr>
-      </w:pPr>
-      <w:r>
-        <w:rPr>
-          <w:rFonts w:ascii="Times New Roman" w:eastAsia="Arial Unicode MS" w:hAnsi="Times New Roman" w:cs="Times New Roman"/>
-          <w:sz w:val="24"/>
-          <w:szCs w:val="24"/>
-        </w:rPr>
-        <w:t>We help organizations streamline their efforts by providing customer-specific technical solutions. Our proven methodologies have helped our clients increase both internal efficiencies and revenue. We help businesses to build an online presence which opens the door to more sales and more growth of the business. Digital marketing helps you to connect with your audience online and update them with the latest products/updates/offers. We help you to reach more customers with less money spend than the traditional marketing methods.</w:t>
+        <w:t xml:space="preserve">What </w:t>
+      </w:r>
+      <w:r>
+        <w:rPr>
+          <w:rFonts w:ascii="Times New Roman" w:eastAsia="Arial Unicode MS" w:hAnsi="Times New Roman" w:cs="Times New Roman"/>
+          <w:b/>
+          <w:sz w:val="28"/>
+          <w:szCs w:val="32"/>
+        </w:rPr>
+        <w:t xml:space="preserve">the </w:t>
+      </w:r>
+      <w:r>
+        <w:rPr>
+          <w:rFonts w:ascii="Times New Roman" w:eastAsia="Arial Unicode MS" w:hAnsi="Times New Roman" w:cs="Times New Roman"/>
+          <w:b/>
+          <w:sz w:val="28"/>
+          <w:szCs w:val="32"/>
+        </w:rPr>
+        <w:t>Company Do</w:t>
+      </w:r>
+      <w:r>
+        <w:rPr>
+          <w:rFonts w:ascii="Times New Roman" w:eastAsia="Arial Unicode MS" w:hAnsi="Times New Roman" w:cs="Times New Roman"/>
+          <w:b/>
+          <w:sz w:val="28"/>
+          <w:szCs w:val="32"/>
+        </w:rPr>
+        <w:t>es</w:t>
+      </w:r>
+      <w:r>
+        <w:rPr>
+          <w:rFonts w:ascii="Times New Roman" w:eastAsia="Arial Unicode MS" w:hAnsi="Times New Roman" w:cs="Times New Roman"/>
+          <w:b/>
+          <w:sz w:val="28"/>
+          <w:szCs w:val="32"/>
+        </w:rPr>
+        <w:t>?</w:t>
+      </w:r>
+    </w:p>
+    <w:p>
+      <w:pPr>
+        <w:spacing w:line="360" w:lineRule="auto"/>
+        <w:jc w:val="both"/>
+        <w:rPr>
+          <w:rFonts w:ascii="Times New Roman" w:eastAsia="Arial Unicode MS" w:hAnsi="Times New Roman" w:cs="Times New Roman"/>
+          <w:sz w:val="24"/>
+          <w:szCs w:val="24"/>
+        </w:rPr>
+      </w:pPr>
+      <w:r>
+        <w:rPr>
+          <w:rFonts w:ascii="Times New Roman" w:eastAsia="Arial Unicode MS" w:hAnsi="Times New Roman" w:cs="Times New Roman"/>
+          <w:sz w:val="24"/>
+          <w:szCs w:val="24"/>
+        </w:rPr>
+        <w:t>The</w:t>
+      </w:r>
+      <w:r>
+        <w:rPr>
+          <w:rFonts w:ascii="Times New Roman" w:eastAsia="Arial Unicode MS" w:hAnsi="Times New Roman" w:cs="Times New Roman"/>
+          <w:sz w:val="24"/>
+          <w:szCs w:val="24"/>
+        </w:rPr>
+        <w:t xml:space="preserve"> </w:t>
+      </w:r>
+      <w:r>
+        <w:rPr>
+          <w:rFonts w:ascii="Times New Roman" w:eastAsia="Arial Unicode MS" w:hAnsi="Times New Roman" w:cs="Times New Roman"/>
+          <w:sz w:val="24"/>
+          <w:szCs w:val="24"/>
+        </w:rPr>
+        <w:t xml:space="preserve">company </w:t>
+      </w:r>
+      <w:r>
+        <w:rPr>
+          <w:rFonts w:ascii="Times New Roman" w:eastAsia="Arial Unicode MS" w:hAnsi="Times New Roman" w:cs="Times New Roman"/>
+          <w:sz w:val="24"/>
+          <w:szCs w:val="24"/>
+        </w:rPr>
+        <w:t>help</w:t>
+      </w:r>
+      <w:r>
+        <w:rPr>
+          <w:rFonts w:ascii="Times New Roman" w:eastAsia="Arial Unicode MS" w:hAnsi="Times New Roman" w:cs="Times New Roman"/>
+          <w:sz w:val="24"/>
+          <w:szCs w:val="24"/>
+        </w:rPr>
+        <w:t>s</w:t>
+      </w:r>
+      <w:r>
+        <w:rPr>
+          <w:rFonts w:ascii="Times New Roman" w:eastAsia="Arial Unicode MS" w:hAnsi="Times New Roman" w:cs="Times New Roman"/>
+          <w:sz w:val="24"/>
+          <w:szCs w:val="24"/>
+        </w:rPr>
+        <w:t xml:space="preserve"> organizations streamline their efforts by providing customer-specific technical solutions. </w:t>
+      </w:r>
+      <w:r>
+        <w:rPr>
+          <w:rFonts w:ascii="Times New Roman" w:eastAsia="Arial Unicode MS" w:hAnsi="Times New Roman" w:cs="Times New Roman"/>
+          <w:sz w:val="24"/>
+          <w:szCs w:val="24"/>
+        </w:rPr>
+        <w:t>Their</w:t>
+      </w:r>
+      <w:r>
+        <w:rPr>
+          <w:rFonts w:ascii="Times New Roman" w:eastAsia="Arial Unicode MS" w:hAnsi="Times New Roman" w:cs="Times New Roman"/>
+          <w:sz w:val="24"/>
+          <w:szCs w:val="24"/>
+        </w:rPr>
+        <w:t xml:space="preserve"> proven methodologies have helped</w:t>
+      </w:r>
+      <w:r>
+        <w:rPr>
+          <w:rFonts w:ascii="Times New Roman" w:eastAsia="Arial Unicode MS" w:hAnsi="Times New Roman" w:cs="Times New Roman"/>
+          <w:sz w:val="24"/>
+          <w:szCs w:val="24"/>
+        </w:rPr>
+        <w:t xml:space="preserve"> their</w:t>
+      </w:r>
+      <w:r>
+        <w:rPr>
+          <w:rFonts w:ascii="Times New Roman" w:eastAsia="Arial Unicode MS" w:hAnsi="Times New Roman" w:cs="Times New Roman"/>
+          <w:sz w:val="24"/>
+          <w:szCs w:val="24"/>
+        </w:rPr>
+        <w:t xml:space="preserve"> clients increase both internal efficiencies and revenue. </w:t>
+      </w:r>
+      <w:r>
+        <w:rPr>
+          <w:rFonts w:ascii="Times New Roman" w:eastAsia="Arial Unicode MS" w:hAnsi="Times New Roman" w:cs="Times New Roman"/>
+          <w:sz w:val="24"/>
+          <w:szCs w:val="24"/>
+        </w:rPr>
+        <w:t>They</w:t>
+      </w:r>
+      <w:r>
+        <w:rPr>
+          <w:rFonts w:ascii="Times New Roman" w:eastAsia="Arial Unicode MS" w:hAnsi="Times New Roman" w:cs="Times New Roman"/>
+          <w:sz w:val="24"/>
+          <w:szCs w:val="24"/>
+        </w:rPr>
+        <w:t xml:space="preserve"> </w:t>
+      </w:r>
+      <w:r>
+        <w:rPr>
+          <w:rFonts w:ascii="Times New Roman" w:eastAsia="Arial Unicode MS" w:hAnsi="Times New Roman" w:cs="Times New Roman"/>
+          <w:sz w:val="24"/>
+          <w:szCs w:val="24"/>
+        </w:rPr>
+        <w:t xml:space="preserve">have </w:t>
+      </w:r>
+      <w:r>
+        <w:rPr>
+          <w:rFonts w:ascii="Times New Roman" w:eastAsia="Arial Unicode MS" w:hAnsi="Times New Roman" w:cs="Times New Roman"/>
+          <w:sz w:val="24"/>
+          <w:szCs w:val="24"/>
+        </w:rPr>
+        <w:t>help</w:t>
+      </w:r>
+      <w:r>
+        <w:rPr>
+          <w:rFonts w:ascii="Times New Roman" w:eastAsia="Arial Unicode MS" w:hAnsi="Times New Roman" w:cs="Times New Roman"/>
+          <w:sz w:val="24"/>
+          <w:szCs w:val="24"/>
+        </w:rPr>
+        <w:t>ed</w:t>
+      </w:r>
+      <w:r>
+        <w:rPr>
+          <w:rFonts w:ascii="Times New Roman" w:eastAsia="Arial Unicode MS" w:hAnsi="Times New Roman" w:cs="Times New Roman"/>
+          <w:sz w:val="24"/>
+          <w:szCs w:val="24"/>
+        </w:rPr>
+        <w:t xml:space="preserve"> businesses to build an online presence which opens the door to more sales and more growth of </w:t>
+      </w:r>
+      <w:r>
+        <w:rPr>
+          <w:rFonts w:ascii="Times New Roman" w:eastAsia="Arial Unicode MS" w:hAnsi="Times New Roman" w:cs="Times New Roman"/>
+          <w:sz w:val="24"/>
+          <w:szCs w:val="24"/>
+        </w:rPr>
+        <w:t>their</w:t>
+      </w:r>
+      <w:r>
+        <w:rPr>
+          <w:rFonts w:ascii="Times New Roman" w:eastAsia="Arial Unicode MS" w:hAnsi="Times New Roman" w:cs="Times New Roman"/>
+          <w:sz w:val="24"/>
+          <w:szCs w:val="24"/>
+        </w:rPr>
+        <w:t xml:space="preserve"> business. </w:t>
+      </w:r>
+      <w:r>
+        <w:rPr>
+          <w:rFonts w:ascii="Times New Roman" w:eastAsia="Arial Unicode MS" w:hAnsi="Times New Roman" w:cs="Times New Roman"/>
+          <w:sz w:val="24"/>
+          <w:szCs w:val="24"/>
+        </w:rPr>
+        <w:t>They help their clients</w:t>
+      </w:r>
+      <w:r>
+        <w:rPr>
+          <w:rFonts w:ascii="Times New Roman" w:eastAsia="Arial Unicode MS" w:hAnsi="Times New Roman" w:cs="Times New Roman"/>
+          <w:sz w:val="24"/>
+          <w:szCs w:val="24"/>
+        </w:rPr>
+        <w:t xml:space="preserve"> reach more customers with less money spend than the traditional marketing methods.</w:t>
       </w:r>
     </w:p>
     <w:p>
@@ -498,26 +686,90 @@
           <w:sz w:val="28"/>
           <w:szCs w:val="28"/>
         </w:rPr>
-        <w:t>What Company Achieved:</w:t>
-      </w:r>
-    </w:p>
-    <w:p>
-      <w:pPr>
-        <w:spacing w:line="360" w:lineRule="auto"/>
-        <w:jc w:val="both"/>
-        <w:rPr>
-          <w:rFonts w:ascii="Times New Roman" w:eastAsia="Arial Unicode MS" w:hAnsi="Times New Roman" w:cs="Times New Roman"/>
-          <w:sz w:val="24"/>
-          <w:szCs w:val="24"/>
-        </w:rPr>
-      </w:pPr>
-      <w:r>
-        <w:rPr>
-          <w:rFonts w:ascii="Times New Roman" w:eastAsia="Arial Unicode MS" w:hAnsi="Times New Roman" w:cs="Times New Roman"/>
-          <w:sz w:val="24"/>
-          <w:szCs w:val="24"/>
-        </w:rPr>
-        <w:t xml:space="preserve">Both the 24 years old young entrepreneurs started their journey to build a great company after quitting their 9 to 7 job. TechNomads started their operations in July, 2019 in Surat and in a shortest span of time they have </w:t>
+        <w:t xml:space="preserve">What </w:t>
+      </w:r>
+      <w:r>
+        <w:rPr>
+          <w:rFonts w:ascii="Times New Roman" w:eastAsia="Arial Unicode MS" w:hAnsi="Times New Roman" w:cs="Times New Roman"/>
+          <w:b/>
+          <w:bCs/>
+          <w:sz w:val="28"/>
+          <w:szCs w:val="28"/>
+        </w:rPr>
+        <w:t xml:space="preserve">the </w:t>
+      </w:r>
+      <w:r>
+        <w:rPr>
+          <w:rFonts w:ascii="Times New Roman" w:eastAsia="Arial Unicode MS" w:hAnsi="Times New Roman" w:cs="Times New Roman"/>
+          <w:b/>
+          <w:bCs/>
+          <w:sz w:val="28"/>
+          <w:szCs w:val="28"/>
+        </w:rPr>
+        <w:t xml:space="preserve">Company </w:t>
+      </w:r>
+      <w:r>
+        <w:rPr>
+          <w:rFonts w:ascii="Times New Roman" w:eastAsia="Arial Unicode MS" w:hAnsi="Times New Roman" w:cs="Times New Roman"/>
+          <w:b/>
+          <w:bCs/>
+          <w:sz w:val="28"/>
+          <w:szCs w:val="28"/>
+        </w:rPr>
+        <w:t xml:space="preserve">has </w:t>
+      </w:r>
+      <w:r>
+        <w:rPr>
+          <w:rFonts w:ascii="Times New Roman" w:eastAsia="Arial Unicode MS" w:hAnsi="Times New Roman" w:cs="Times New Roman"/>
+          <w:b/>
+          <w:bCs/>
+          <w:sz w:val="28"/>
+          <w:szCs w:val="28"/>
+        </w:rPr>
+        <w:t>Achieved:</w:t>
+      </w:r>
+    </w:p>
+    <w:p>
+      <w:pPr>
+        <w:spacing w:line="360" w:lineRule="auto"/>
+        <w:jc w:val="both"/>
+        <w:rPr>
+          <w:rFonts w:ascii="Times New Roman" w:eastAsia="Arial Unicode MS" w:hAnsi="Times New Roman" w:cs="Times New Roman"/>
+          <w:sz w:val="24"/>
+          <w:szCs w:val="24"/>
+        </w:rPr>
+      </w:pPr>
+      <w:r>
+        <w:rPr>
+          <w:rFonts w:ascii="Times New Roman" w:eastAsia="Arial Unicode MS" w:hAnsi="Times New Roman" w:cs="Times New Roman"/>
+          <w:sz w:val="24"/>
+          <w:szCs w:val="24"/>
+        </w:rPr>
+        <w:t>Two</w:t>
+      </w:r>
+      <w:r>
+        <w:rPr>
+          <w:rFonts w:ascii="Times New Roman" w:eastAsia="Arial Unicode MS" w:hAnsi="Times New Roman" w:cs="Times New Roman"/>
+          <w:sz w:val="24"/>
+          <w:szCs w:val="24"/>
+        </w:rPr>
+        <w:t xml:space="preserve"> 24 years old young entrepreneurs started their journey to build a great company after quitting their 9 to </w:t>
+      </w:r>
+      <w:r>
+        <w:rPr>
+          <w:rFonts w:ascii="Times New Roman" w:eastAsia="Arial Unicode MS" w:hAnsi="Times New Roman" w:cs="Times New Roman"/>
+          <w:sz w:val="24"/>
+          <w:szCs w:val="24"/>
+        </w:rPr>
+        <w:t>5</w:t>
+      </w:r>
+      <w:r>
+        <w:rPr>
+          <w:rFonts w:ascii="Times New Roman" w:eastAsia="Arial Unicode MS" w:hAnsi="Times New Roman" w:cs="Times New Roman"/>
+          <w:sz w:val="24"/>
+          <w:szCs w:val="24"/>
+        </w:rPr>
+        <w:t xml:space="preserve"> job. TechNomads started their operations in July, 2019 in Surat and in a shortest span of time they have gained </w:t>
       </w:r>
       <w:r>
         <w:rPr>
@@ -526,7 +778,7 @@
           <w:szCs w:val="24"/>
         </w:rPr>
         <w:lastRenderedPageBreak/>
-        <w:t>gained trust of local clients as well as international clients from Australia. They are building products in the healthcare industry and they believe the greatest products or solutions solve the simplest problems.</w:t>
+        <w:t>trust of local clients as well as international clients from Australia. They are building products in the healthcare industry and they believe the greatest products or solutions solve the simplest problems.</w:t>
       </w:r>
     </w:p>
     <w:p>
@@ -548,125 +800,237 @@
           <w:sz w:val="28"/>
           <w:szCs w:val="32"/>
         </w:rPr>
-        <w:t>Services:</w:t>
-      </w:r>
-    </w:p>
-    <w:p>
-      <w:pPr>
-        <w:spacing w:line="360" w:lineRule="auto"/>
-        <w:jc w:val="both"/>
-        <w:rPr>
-          <w:rFonts w:ascii="Times New Roman" w:eastAsia="Arial Unicode MS" w:hAnsi="Times New Roman" w:cs="Times New Roman"/>
-          <w:sz w:val="24"/>
-          <w:szCs w:val="24"/>
-          <w:u w:val="single"/>
-        </w:rPr>
-      </w:pPr>
-      <w:r>
-        <w:rPr>
-          <w:rFonts w:ascii="Times New Roman" w:eastAsia="Arial Unicode MS" w:hAnsi="Times New Roman" w:cs="Times New Roman"/>
-          <w:sz w:val="24"/>
-          <w:szCs w:val="24"/>
-        </w:rPr>
-        <w:t xml:space="preserve">Company provides various services on different technology. They work on </w:t>
-      </w:r>
-      <w:r>
-        <w:rPr>
-          <w:rFonts w:ascii="Times New Roman" w:eastAsia="Arial Unicode MS" w:hAnsi="Times New Roman" w:cs="Times New Roman"/>
-          <w:sz w:val="24"/>
-          <w:szCs w:val="24"/>
-          <w:u w:val="single"/>
-        </w:rPr>
-        <w:t>Blockchain Development, NodeJS Development,</w:t>
-      </w:r>
-      <w:r>
-        <w:rPr>
-          <w:rFonts w:ascii="Times New Roman" w:eastAsia="Arial Unicode MS" w:hAnsi="Times New Roman" w:cs="Times New Roman"/>
-          <w:sz w:val="24"/>
-          <w:szCs w:val="24"/>
-        </w:rPr>
-        <w:t xml:space="preserve"> </w:t>
-      </w:r>
-      <w:r>
-        <w:rPr>
-          <w:rFonts w:ascii="Times New Roman" w:eastAsia="Arial Unicode MS" w:hAnsi="Times New Roman" w:cs="Times New Roman"/>
-          <w:sz w:val="24"/>
-          <w:szCs w:val="24"/>
-          <w:u w:val="single"/>
-        </w:rPr>
-        <w:t>ReactJS Development,</w:t>
-      </w:r>
-      <w:r>
-        <w:rPr>
-          <w:rFonts w:ascii="Times New Roman" w:eastAsia="Arial Unicode MS" w:hAnsi="Times New Roman" w:cs="Times New Roman"/>
-          <w:sz w:val="24"/>
-          <w:szCs w:val="24"/>
-        </w:rPr>
-        <w:t xml:space="preserve"> </w:t>
-      </w:r>
-      <w:r>
-        <w:rPr>
-          <w:rFonts w:ascii="Times New Roman" w:eastAsia="Arial Unicode MS" w:hAnsi="Times New Roman" w:cs="Times New Roman"/>
-          <w:sz w:val="24"/>
-          <w:szCs w:val="24"/>
-          <w:u w:val="single"/>
-        </w:rPr>
-        <w:t>Android Application Development,</w:t>
-      </w:r>
-      <w:r>
-        <w:rPr>
-          <w:rFonts w:ascii="Times New Roman" w:eastAsia="Arial Unicode MS" w:hAnsi="Times New Roman" w:cs="Times New Roman"/>
-          <w:sz w:val="24"/>
-          <w:szCs w:val="24"/>
-        </w:rPr>
-        <w:t xml:space="preserve"> </w:t>
-      </w:r>
-      <w:r>
-        <w:rPr>
-          <w:rFonts w:ascii="Times New Roman" w:eastAsia="Arial Unicode MS" w:hAnsi="Times New Roman" w:cs="Times New Roman"/>
-          <w:sz w:val="24"/>
-          <w:szCs w:val="24"/>
-          <w:u w:val="single"/>
-        </w:rPr>
-        <w:t>iOS Application Development,</w:t>
-      </w:r>
-      <w:r>
-        <w:rPr>
-          <w:rFonts w:ascii="Times New Roman" w:eastAsia="Arial Unicode MS" w:hAnsi="Times New Roman" w:cs="Times New Roman"/>
-          <w:sz w:val="24"/>
-          <w:szCs w:val="24"/>
-        </w:rPr>
-        <w:t xml:space="preserve"> </w:t>
-      </w:r>
-      <w:r>
-        <w:rPr>
-          <w:rFonts w:ascii="Times New Roman" w:eastAsia="Arial Unicode MS" w:hAnsi="Times New Roman" w:cs="Times New Roman"/>
-          <w:sz w:val="24"/>
-          <w:szCs w:val="24"/>
-          <w:u w:val="single"/>
-        </w:rPr>
-        <w:t>Flutter Application Development.</w:t>
-      </w:r>
-    </w:p>
-    <w:p>
-      <w:pPr>
-        <w:spacing w:line="360" w:lineRule="auto"/>
-        <w:jc w:val="both"/>
-        <w:rPr>
-          <w:rFonts w:ascii="Times New Roman" w:eastAsia="Arial Unicode MS" w:hAnsi="Times New Roman" w:cs="Times New Roman"/>
-          <w:b/>
+        <w:t>Services</w:t>
+      </w:r>
+      <w:r>
+        <w:rPr>
+          <w:rFonts w:ascii="Times New Roman" w:eastAsia="Arial Unicode MS" w:hAnsi="Times New Roman" w:cs="Times New Roman"/>
+          <w:b/>
+          <w:bCs/>
           <w:sz w:val="28"/>
           <w:szCs w:val="32"/>
         </w:rPr>
-      </w:pPr>
-      <w:r>
-        <w:rPr>
-          <w:rFonts w:ascii="Times New Roman" w:eastAsia="Arial Unicode MS" w:hAnsi="Times New Roman" w:cs="Times New Roman"/>
-          <w:b/>
+        <w:t xml:space="preserve"> provided by the Company</w:t>
+      </w:r>
+      <w:r>
+        <w:rPr>
+          <w:rFonts w:ascii="Times New Roman" w:eastAsia="Arial Unicode MS" w:hAnsi="Times New Roman" w:cs="Times New Roman"/>
+          <w:b/>
+          <w:bCs/>
           <w:sz w:val="28"/>
           <w:szCs w:val="32"/>
         </w:rPr>
-        <w:t>Social Platform</w:t>
+        <w:t>:</w:t>
+      </w:r>
+    </w:p>
+    <w:p>
+      <w:pPr>
+        <w:spacing w:line="360" w:lineRule="auto"/>
+        <w:jc w:val="both"/>
+        <w:rPr>
+          <w:rFonts w:ascii="Times New Roman" w:eastAsia="Arial Unicode MS" w:hAnsi="Times New Roman" w:cs="Times New Roman"/>
+          <w:sz w:val="24"/>
+          <w:szCs w:val="24"/>
+          <w:u w:val="single"/>
+        </w:rPr>
+      </w:pPr>
+      <w:r>
+        <w:rPr>
+          <w:rFonts w:ascii="Times New Roman" w:eastAsia="Arial Unicode MS" w:hAnsi="Times New Roman" w:cs="Times New Roman"/>
+          <w:sz w:val="24"/>
+          <w:szCs w:val="24"/>
+        </w:rPr>
+        <w:t>The c</w:t>
+      </w:r>
+      <w:r>
+        <w:rPr>
+          <w:rFonts w:ascii="Times New Roman" w:eastAsia="Arial Unicode MS" w:hAnsi="Times New Roman" w:cs="Times New Roman"/>
+          <w:sz w:val="24"/>
+          <w:szCs w:val="24"/>
+        </w:rPr>
+        <w:t xml:space="preserve">ompany provides various services. </w:t>
+      </w:r>
+      <w:r>
+        <w:rPr>
+          <w:rFonts w:ascii="Times New Roman" w:eastAsia="Arial Unicode MS" w:hAnsi="Times New Roman" w:cs="Times New Roman"/>
+          <w:sz w:val="24"/>
+          <w:szCs w:val="24"/>
+        </w:rPr>
+        <w:t>Their work includes but is not limited to</w:t>
+      </w:r>
+      <w:r>
+        <w:rPr>
+          <w:rFonts w:ascii="Times New Roman" w:eastAsia="Arial Unicode MS" w:hAnsi="Times New Roman" w:cs="Times New Roman"/>
+          <w:sz w:val="24"/>
+          <w:szCs w:val="24"/>
+        </w:rPr>
+        <w:t xml:space="preserve"> </w:t>
+      </w:r>
+      <w:r>
+        <w:rPr>
+          <w:rFonts w:ascii="Times New Roman" w:eastAsia="Arial Unicode MS" w:hAnsi="Times New Roman" w:cs="Times New Roman"/>
+          <w:sz w:val="24"/>
+          <w:szCs w:val="24"/>
+        </w:rPr>
+        <w:t xml:space="preserve">projects built using </w:t>
+      </w:r>
+      <w:r>
+        <w:rPr>
+          <w:rFonts w:ascii="Times New Roman" w:eastAsia="Arial Unicode MS" w:hAnsi="Times New Roman" w:cs="Times New Roman"/>
+          <w:sz w:val="24"/>
+          <w:szCs w:val="24"/>
+          <w:u w:val="single"/>
+        </w:rPr>
+        <w:t>Blockchain, NodeJS,</w:t>
+      </w:r>
+      <w:r>
+        <w:rPr>
+          <w:rFonts w:ascii="Times New Roman" w:eastAsia="Arial Unicode MS" w:hAnsi="Times New Roman" w:cs="Times New Roman"/>
+          <w:sz w:val="24"/>
+          <w:szCs w:val="24"/>
+        </w:rPr>
+        <w:t xml:space="preserve"> </w:t>
+      </w:r>
+      <w:r>
+        <w:rPr>
+          <w:rFonts w:ascii="Times New Roman" w:eastAsia="Arial Unicode MS" w:hAnsi="Times New Roman" w:cs="Times New Roman"/>
+          <w:sz w:val="24"/>
+          <w:szCs w:val="24"/>
+          <w:u w:val="single"/>
+        </w:rPr>
+        <w:t>ReactJS,</w:t>
+      </w:r>
+      <w:r>
+        <w:rPr>
+          <w:rFonts w:ascii="Times New Roman" w:eastAsia="Arial Unicode MS" w:hAnsi="Times New Roman" w:cs="Times New Roman"/>
+          <w:sz w:val="24"/>
+          <w:szCs w:val="24"/>
+        </w:rPr>
+        <w:t xml:space="preserve"> </w:t>
+      </w:r>
+      <w:r>
+        <w:rPr>
+          <w:rFonts w:ascii="Times New Roman" w:eastAsia="Arial Unicode MS" w:hAnsi="Times New Roman" w:cs="Times New Roman"/>
+          <w:sz w:val="24"/>
+          <w:szCs w:val="24"/>
+          <w:u w:val="single"/>
+        </w:rPr>
+        <w:t>Flutter</w:t>
+      </w:r>
+      <w:r>
+        <w:rPr>
+          <w:rFonts w:ascii="Times New Roman" w:eastAsia="Arial Unicode MS" w:hAnsi="Times New Roman" w:cs="Times New Roman"/>
+          <w:sz w:val="24"/>
+          <w:szCs w:val="24"/>
+          <w:u w:val="single"/>
+        </w:rPr>
+        <w:t>,</w:t>
+      </w:r>
+      <w:r>
+        <w:rPr>
+          <w:rFonts w:ascii="Times New Roman" w:eastAsia="Arial Unicode MS" w:hAnsi="Times New Roman" w:cs="Times New Roman"/>
+          <w:sz w:val="24"/>
+          <w:szCs w:val="24"/>
+        </w:rPr>
+        <w:t xml:space="preserve"> </w:t>
+      </w:r>
+      <w:r>
+        <w:rPr>
+          <w:rFonts w:ascii="Times New Roman" w:eastAsia="Arial Unicode MS" w:hAnsi="Times New Roman" w:cs="Times New Roman"/>
+          <w:sz w:val="24"/>
+          <w:szCs w:val="24"/>
+        </w:rPr>
+        <w:t xml:space="preserve">and they also make </w:t>
+      </w:r>
+      <w:r>
+        <w:rPr>
+          <w:rFonts w:ascii="Times New Roman" w:eastAsia="Arial Unicode MS" w:hAnsi="Times New Roman" w:cs="Times New Roman"/>
+          <w:sz w:val="24"/>
+          <w:szCs w:val="24"/>
+          <w:u w:val="single"/>
+        </w:rPr>
+        <w:t>Android App,</w:t>
+      </w:r>
+      <w:r>
+        <w:rPr>
+          <w:rFonts w:ascii="Times New Roman" w:eastAsia="Arial Unicode MS" w:hAnsi="Times New Roman" w:cs="Times New Roman"/>
+          <w:sz w:val="24"/>
+          <w:szCs w:val="24"/>
+        </w:rPr>
+        <w:t xml:space="preserve"> </w:t>
+      </w:r>
+      <w:r>
+        <w:rPr>
+          <w:rFonts w:ascii="Times New Roman" w:eastAsia="Arial Unicode MS" w:hAnsi="Times New Roman" w:cs="Times New Roman"/>
+          <w:sz w:val="24"/>
+          <w:szCs w:val="24"/>
+          <w:u w:val="single"/>
+        </w:rPr>
+        <w:t>iOS App,</w:t>
+      </w:r>
+      <w:r>
+        <w:rPr>
+          <w:rFonts w:ascii="Times New Roman" w:eastAsia="Arial Unicode MS" w:hAnsi="Times New Roman" w:cs="Times New Roman"/>
+          <w:sz w:val="24"/>
+          <w:szCs w:val="24"/>
+        </w:rPr>
+        <w:t xml:space="preserve"> </w:t>
+      </w:r>
+      <w:r>
+        <w:rPr>
+          <w:rFonts w:ascii="Times New Roman" w:eastAsia="Arial Unicode MS" w:hAnsi="Times New Roman" w:cs="Times New Roman"/>
+          <w:sz w:val="24"/>
+          <w:szCs w:val="24"/>
+        </w:rPr>
+        <w:t>and apps for other platforms</w:t>
+      </w:r>
+      <w:r>
+        <w:rPr>
+          <w:rFonts w:ascii="Times New Roman" w:eastAsia="Arial Unicode MS" w:hAnsi="Times New Roman" w:cs="Times New Roman"/>
+          <w:sz w:val="24"/>
+          <w:szCs w:val="24"/>
+          <w:u w:val="single"/>
+        </w:rPr>
+        <w:t>.</w:t>
+      </w:r>
+    </w:p>
+    <w:p>
+      <w:pPr>
+        <w:spacing w:line="360" w:lineRule="auto"/>
+        <w:jc w:val="both"/>
+        <w:rPr>
+          <w:rFonts w:ascii="Times New Roman" w:eastAsia="Arial Unicode MS" w:hAnsi="Times New Roman" w:cs="Times New Roman"/>
+          <w:b/>
+          <w:sz w:val="28"/>
+          <w:szCs w:val="32"/>
+        </w:rPr>
+      </w:pPr>
+      <w:r>
+        <w:rPr>
+          <w:rFonts w:ascii="Times New Roman" w:eastAsia="Arial Unicode MS" w:hAnsi="Times New Roman" w:cs="Times New Roman"/>
+          <w:b/>
+          <w:sz w:val="28"/>
+          <w:szCs w:val="32"/>
+        </w:rPr>
+        <w:t xml:space="preserve">Their </w:t>
+      </w:r>
+      <w:r>
+        <w:rPr>
+          <w:rFonts w:ascii="Times New Roman" w:eastAsia="Arial Unicode MS" w:hAnsi="Times New Roman" w:cs="Times New Roman"/>
+          <w:b/>
+          <w:sz w:val="28"/>
+          <w:szCs w:val="32"/>
+        </w:rPr>
+        <w:t xml:space="preserve">Social </w:t>
+      </w:r>
+      <w:r>
+        <w:rPr>
+          <w:rFonts w:ascii="Times New Roman" w:eastAsia="Arial Unicode MS" w:hAnsi="Times New Roman" w:cs="Times New Roman"/>
+          <w:b/>
+          <w:sz w:val="28"/>
+          <w:szCs w:val="32"/>
+        </w:rPr>
+        <w:t>media presence:</w:t>
       </w:r>
     </w:p>
     <w:p>
@@ -1194,6 +1558,12 @@
           <w:sz w:val="32"/>
           <w:szCs w:val="32"/>
         </w:rPr>
+      </w:pPr>
+    </w:p>
+    <w:p>
+      <w:pPr>
+        <w:spacing w:line="360" w:lineRule="auto"/>
+        <w:jc w:val="both"/>
       </w:pPr>
     </w:p>
     <w:p>
@@ -5172,7 +5542,7 @@
         </mc:Choice>
         <mc:Fallback>
           <w:pict>
-            <v:rect w14:anchorId="00D7C661" id="Rectangle 452" o:spid="_x0000_s1026" style="position:absolute;margin-left:0;margin-top:0;width:579.9pt;height:750.3pt;z-index:251686912;visibility:visible;mso-wrap-style:square;mso-width-percent:950;mso-height-percent:950;mso-wrap-distance-left:9pt;mso-wrap-distance-top:0;mso-wrap-distance-right:9pt;mso-wrap-distance-bottom:0;mso-position-horizontal:center;mso-position-horizontal-relative:page;mso-position-vertical:center;mso-position-vertical-relative:page;mso-width-percent:950;mso-height-percent:950;mso-width-relative:page;mso-height-relative:page;v-text-anchor:middle" o:gfxdata="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" filled="f" strokecolor="#938953 [1614]" strokeweight="1.25pt">
+            <v:rect w14:anchorId="3403DFDA" id="Rectangle 452" o:spid="_x0000_s1026" style="position:absolute;margin-left:0;margin-top:0;width:579.9pt;height:750.3pt;z-index:251686912;visibility:visible;mso-wrap-style:square;mso-width-percent:950;mso-height-percent:950;mso-wrap-distance-left:9pt;mso-wrap-distance-top:0;mso-wrap-distance-right:9pt;mso-wrap-distance-bottom:0;mso-position-horizontal:center;mso-position-horizontal-relative:page;mso-position-vertical:center;mso-position-vertical-relative:page;mso-width-percent:950;mso-height-percent:950;mso-width-relative:page;mso-height-relative:page;v-text-anchor:middle" o:gfxdata="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" filled="f" strokecolor="#938953 [1614]" strokeweight="1.25pt">
               <w10:wrap anchorx="page" anchory="page"/>
             </v:rect>
           </w:pict>
@@ -6849,7 +7219,6 @@
   <w:style w:type="character" w:default="1" w:styleId="DefaultParagraphFont">
     <w:name w:val="Default Paragraph Font"/>
     <w:uiPriority w:val="1"/>
-    <w:semiHidden/>
     <w:unhideWhenUsed/>
   </w:style>
   <w:style w:type="table" w:default="1" w:styleId="TableNormal">

</xml_diff>